<commit_message>
about fromFile to place
</commit_message>
<xml_diff>
--- a/doc/ArNI-X.2.eng.docx
+++ b/doc/ArNI-X.2.eng.docx
@@ -509,7 +509,6 @@
         <w:rPr>
           <w:rStyle w:val="IntenseEmphasis"/>
           <w:rFonts w:ascii="Arial" w:hAnsi="Arial" w:cs="Arial"/>
-          <w:lang w:val="ru-RU"/>
         </w:rPr>
       </w:pPr>
       <w:r>
@@ -544,9 +543,909 @@
         <w:rPr>
           <w:rStyle w:val="IntenseEmphasis"/>
           <w:rFonts w:ascii="Arial" w:hAnsi="Arial" w:cs="Arial"/>
-          <w:lang w:val="ru-RU"/>
         </w:rPr>
         <w:t>1</w:t>
+      </w:r>
+    </w:p>
+    <w:p>
+      <w:pPr>
+        <w:rPr>
+          <w:rStyle w:val="SubtleEmphasis"/>
+          <w:rFonts w:ascii="Arial" w:hAnsi="Arial" w:cs="Arial"/>
+        </w:rPr>
+      </w:pPr>
+      <w:r>
+        <w:rPr>
+          <w:rStyle w:val="SubtleEmphasis"/>
+          <w:rFonts w:ascii="Arial" w:hAnsi="Arial" w:cs="Arial"/>
+        </w:rPr>
+        <w:t>General</w:t>
+      </w:r>
+      <w:r>
+        <w:rPr>
+          <w:rStyle w:val="SubtleEmphasis"/>
+          <w:rFonts w:ascii="Arial" w:hAnsi="Arial" w:cs="Arial"/>
+        </w:rPr>
+        <w:t xml:space="preserve"> </w:t>
+      </w:r>
+      <w:r>
+        <w:rPr>
+          <w:rStyle w:val="SubtleEmphasis"/>
+          <w:rFonts w:ascii="Arial" w:hAnsi="Arial" w:cs="Arial"/>
+        </w:rPr>
+        <w:t>information</w:t>
+      </w:r>
+      <w:r>
+        <w:rPr>
+          <w:rStyle w:val="SubtleEmphasis"/>
+          <w:rFonts w:ascii="Arial" w:hAnsi="Arial" w:cs="Arial"/>
+        </w:rPr>
+        <w:t>........................................</w:t>
+      </w:r>
+      <w:r>
+        <w:rPr>
+          <w:rStyle w:val="SubtleEmphasis"/>
+          <w:rFonts w:ascii="Arial" w:hAnsi="Arial" w:cs="Arial"/>
+        </w:rPr>
+        <w:t>.</w:t>
+      </w:r>
+      <w:r>
+        <w:rPr>
+          <w:rStyle w:val="SubtleEmphasis"/>
+          <w:rFonts w:ascii="Arial" w:hAnsi="Arial" w:cs="Arial"/>
+        </w:rPr>
+        <w:t>.............</w:t>
+      </w:r>
+      <w:r>
+        <w:rPr>
+          <w:rStyle w:val="SubtleEmphasis"/>
+          <w:rFonts w:ascii="Arial" w:hAnsi="Arial" w:cs="Arial"/>
+        </w:rPr>
+        <w:t>........</w:t>
+      </w:r>
+      <w:r>
+        <w:rPr>
+          <w:rStyle w:val="SubtleEmphasis"/>
+          <w:rFonts w:ascii="Arial" w:hAnsi="Arial" w:cs="Arial"/>
+        </w:rPr>
+        <w:t>.........................................</w:t>
+      </w:r>
+      <w:r>
+        <w:rPr>
+          <w:rStyle w:val="SubtleEmphasis"/>
+          <w:rFonts w:ascii="Arial" w:hAnsi="Arial" w:cs="Arial"/>
+        </w:rPr>
+        <w:tab/>
+      </w:r>
+      <w:r>
+        <w:rPr>
+          <w:rStyle w:val="SubtleEmphasis"/>
+          <w:rFonts w:ascii="Arial" w:hAnsi="Arial" w:cs="Arial"/>
+        </w:rPr>
+        <w:t>1</w:t>
+      </w:r>
+    </w:p>
+    <w:p>
+      <w:pPr>
+        <w:rPr>
+          <w:rStyle w:val="SubtleEmphasis"/>
+          <w:rFonts w:ascii="Arial" w:hAnsi="Arial" w:cs="Arial"/>
+        </w:rPr>
+      </w:pPr>
+      <w:r>
+        <w:rPr>
+          <w:rStyle w:val="SubtleEmphasis"/>
+          <w:rFonts w:ascii="Arial" w:hAnsi="Arial" w:cs="Arial"/>
+        </w:rPr>
+        <w:t>Installation</w:t>
+      </w:r>
+      <w:r>
+        <w:rPr>
+          <w:rStyle w:val="SubtleEmphasis"/>
+          <w:rFonts w:ascii="Arial" w:hAnsi="Arial" w:cs="Arial"/>
+        </w:rPr>
+        <w:t xml:space="preserve"> </w:t>
+      </w:r>
+      <w:r>
+        <w:rPr>
+          <w:rStyle w:val="SubtleEmphasis"/>
+          <w:rFonts w:ascii="Arial" w:hAnsi="Arial" w:cs="Arial"/>
+        </w:rPr>
+        <w:t>…………………..</w:t>
+      </w:r>
+      <w:r>
+        <w:rPr>
+          <w:rStyle w:val="SubtleEmphasis"/>
+          <w:rFonts w:ascii="Arial" w:hAnsi="Arial" w:cs="Arial"/>
+        </w:rPr>
+        <w:t>...............................</w:t>
+      </w:r>
+      <w:r>
+        <w:rPr>
+          <w:rStyle w:val="SubtleEmphasis"/>
+          <w:rFonts w:ascii="Arial" w:hAnsi="Arial" w:cs="Arial"/>
+        </w:rPr>
+        <w:t>..........</w:t>
+      </w:r>
+      <w:r>
+        <w:rPr>
+          <w:rStyle w:val="SubtleEmphasis"/>
+          <w:rFonts w:ascii="Arial" w:hAnsi="Arial" w:cs="Arial"/>
+        </w:rPr>
+        <w:t>.................................................</w:t>
+      </w:r>
+      <w:r>
+        <w:rPr>
+          <w:rStyle w:val="SubtleEmphasis"/>
+          <w:rFonts w:ascii="Arial" w:hAnsi="Arial" w:cs="Arial"/>
+        </w:rPr>
+        <w:tab/>
+      </w:r>
+      <w:r>
+        <w:rPr>
+          <w:rStyle w:val="SubtleEmphasis"/>
+          <w:rFonts w:ascii="Arial" w:hAnsi="Arial" w:cs="Arial"/>
+        </w:rPr>
+        <w:t>1</w:t>
+      </w:r>
+    </w:p>
+    <w:p>
+      <w:pPr>
+        <w:rPr>
+          <w:rStyle w:val="SubtleEmphasis"/>
+          <w:rFonts w:ascii="Arial" w:hAnsi="Arial" w:cs="Arial"/>
+        </w:rPr>
+      </w:pPr>
+      <w:r>
+        <w:rPr>
+          <w:rStyle w:val="SubtleEmphasis"/>
+          <w:rFonts w:ascii="Arial" w:hAnsi="Arial" w:cs="Arial"/>
+        </w:rPr>
+        <w:t xml:space="preserve">Running SNN Emulation using </w:t>
+      </w:r>
+      <w:proofErr w:type="spellStart"/>
+      <w:r>
+        <w:rPr>
+          <w:rStyle w:val="SubtleEmphasis"/>
+          <w:rFonts w:ascii="Arial" w:hAnsi="Arial" w:cs="Arial"/>
+        </w:rPr>
+        <w:t>ArNI</w:t>
+      </w:r>
+      <w:proofErr w:type="spellEnd"/>
+      <w:r>
+        <w:rPr>
+          <w:rStyle w:val="SubtleEmphasis"/>
+          <w:rFonts w:ascii="Arial" w:hAnsi="Arial" w:cs="Arial"/>
+        </w:rPr>
+        <w:t xml:space="preserve">-X </w:t>
+      </w:r>
+      <w:r>
+        <w:rPr>
+          <w:rStyle w:val="SubtleEmphasis"/>
+          <w:rFonts w:ascii="Arial" w:hAnsi="Arial" w:cs="Arial"/>
+        </w:rPr>
+        <w:t>...........................................................................</w:t>
+      </w:r>
+      <w:r>
+        <w:rPr>
+          <w:rStyle w:val="SubtleEmphasis"/>
+          <w:rFonts w:ascii="Arial" w:hAnsi="Arial" w:cs="Arial"/>
+        </w:rPr>
+        <w:tab/>
+      </w:r>
+      <w:r>
+        <w:rPr>
+          <w:rStyle w:val="SubtleEmphasis"/>
+          <w:rFonts w:ascii="Arial" w:hAnsi="Arial" w:cs="Arial"/>
+        </w:rPr>
+        <w:t>1</w:t>
+      </w:r>
+    </w:p>
+    <w:p>
+      <w:pPr>
+        <w:rPr>
+          <w:rStyle w:val="IntenseEmphasis"/>
+          <w:rFonts w:ascii="Arial" w:hAnsi="Arial" w:cs="Arial"/>
+        </w:rPr>
+      </w:pPr>
+      <w:r>
+        <w:rPr>
+          <w:rStyle w:val="IntenseEmphasis"/>
+          <w:rFonts w:ascii="Arial" w:hAnsi="Arial" w:cs="Arial"/>
+        </w:rPr>
+        <w:t>Tutorials</w:t>
+      </w:r>
+      <w:r>
+        <w:rPr>
+          <w:rStyle w:val="IntenseEmphasis"/>
+          <w:rFonts w:ascii="Arial" w:hAnsi="Arial" w:cs="Arial"/>
+        </w:rPr>
+        <w:t xml:space="preserve"> </w:t>
+      </w:r>
+      <w:r>
+        <w:rPr>
+          <w:rStyle w:val="IntenseEmphasis"/>
+          <w:rFonts w:ascii="Arial" w:hAnsi="Arial" w:cs="Arial"/>
+        </w:rPr>
+        <w:t>…………………………..</w:t>
+      </w:r>
+      <w:r>
+        <w:rPr>
+          <w:rStyle w:val="IntenseEmphasis"/>
+          <w:rFonts w:ascii="Arial" w:hAnsi="Arial" w:cs="Arial"/>
+        </w:rPr>
+        <w:t>..</w:t>
+      </w:r>
+      <w:r>
+        <w:rPr>
+          <w:rStyle w:val="IntenseEmphasis"/>
+          <w:rFonts w:ascii="Arial" w:hAnsi="Arial" w:cs="Arial"/>
+        </w:rPr>
+        <w:t>…………………………………………………</w:t>
+      </w:r>
+      <w:r>
+        <w:rPr>
+          <w:rStyle w:val="IntenseEmphasis"/>
+          <w:rFonts w:ascii="Arial" w:hAnsi="Arial" w:cs="Arial"/>
+        </w:rPr>
+        <w:t>……….</w:t>
+      </w:r>
+      <w:r>
+        <w:rPr>
+          <w:rStyle w:val="IntenseEmphasis"/>
+          <w:rFonts w:ascii="Arial" w:hAnsi="Arial" w:cs="Arial"/>
+        </w:rPr>
+        <w:tab/>
+      </w:r>
+      <w:r>
+        <w:rPr>
+          <w:rStyle w:val="IntenseEmphasis"/>
+          <w:rFonts w:ascii="Arial" w:hAnsi="Arial" w:cs="Arial"/>
+        </w:rPr>
+        <w:t>2</w:t>
+      </w:r>
+    </w:p>
+    <w:p>
+      <w:pPr>
+        <w:rPr>
+          <w:rStyle w:val="SubtleEmphasis"/>
+          <w:rFonts w:ascii="Arial" w:hAnsi="Arial" w:cs="Arial"/>
+        </w:rPr>
+      </w:pPr>
+      <w:r>
+        <w:rPr>
+          <w:rStyle w:val="SubtleEmphasis"/>
+          <w:rFonts w:ascii="Arial" w:hAnsi="Arial" w:cs="Arial"/>
+        </w:rPr>
+        <w:t>Single Neuron ……..</w:t>
+      </w:r>
+      <w:r>
+        <w:rPr>
+          <w:rStyle w:val="SubtleEmphasis"/>
+          <w:rFonts w:ascii="Arial" w:hAnsi="Arial" w:cs="Arial"/>
+        </w:rPr>
+        <w:t>.......................................................................................................</w:t>
+      </w:r>
+      <w:r>
+        <w:rPr>
+          <w:rStyle w:val="SubtleEmphasis"/>
+          <w:rFonts w:ascii="Arial" w:hAnsi="Arial" w:cs="Arial"/>
+        </w:rPr>
+        <w:tab/>
+      </w:r>
+      <w:r>
+        <w:rPr>
+          <w:rStyle w:val="SubtleEmphasis"/>
+          <w:rFonts w:ascii="Arial" w:hAnsi="Arial" w:cs="Arial"/>
+        </w:rPr>
+        <w:t>2</w:t>
+      </w:r>
+    </w:p>
+    <w:p>
+      <w:pPr>
+        <w:rPr>
+          <w:rStyle w:val="SubtleEmphasis"/>
+          <w:rFonts w:ascii="Arial" w:hAnsi="Arial" w:cs="Arial"/>
+        </w:rPr>
+      </w:pPr>
+      <w:r>
+        <w:rPr>
+          <w:rStyle w:val="SubtleEmphasis"/>
+          <w:rFonts w:ascii="Arial" w:hAnsi="Arial" w:cs="Arial"/>
+        </w:rPr>
+        <w:t>Liquid State Machine ………..</w:t>
+      </w:r>
+      <w:r>
+        <w:rPr>
+          <w:rStyle w:val="SubtleEmphasis"/>
+          <w:rFonts w:ascii="Arial" w:hAnsi="Arial" w:cs="Arial"/>
+        </w:rPr>
+        <w:t>..........................................................................................</w:t>
+      </w:r>
+      <w:r>
+        <w:rPr>
+          <w:rStyle w:val="SubtleEmphasis"/>
+          <w:rFonts w:ascii="Arial" w:hAnsi="Arial" w:cs="Arial"/>
+        </w:rPr>
+        <w:tab/>
+      </w:r>
+      <w:r>
+        <w:rPr>
+          <w:rStyle w:val="SubtleEmphasis"/>
+          <w:rFonts w:ascii="Arial" w:hAnsi="Arial" w:cs="Arial"/>
+        </w:rPr>
+        <w:t>3</w:t>
+      </w:r>
+    </w:p>
+    <w:p>
+      <w:pPr>
+        <w:rPr>
+          <w:rStyle w:val="SubtleEmphasis"/>
+          <w:rFonts w:ascii="Arial" w:hAnsi="Arial" w:cs="Arial"/>
+        </w:rPr>
+      </w:pPr>
+      <w:r>
+        <w:rPr>
+          <w:rStyle w:val="SubtleEmphasis"/>
+          <w:rFonts w:ascii="Arial" w:hAnsi="Arial" w:cs="Arial"/>
+        </w:rPr>
+        <w:t>Unsupervised Learning</w:t>
+      </w:r>
+      <w:r>
+        <w:rPr>
+          <w:rStyle w:val="SubtleEmphasis"/>
+          <w:rFonts w:ascii="Arial" w:hAnsi="Arial" w:cs="Arial"/>
+        </w:rPr>
+        <w:t xml:space="preserve"> </w:t>
+      </w:r>
+      <w:r>
+        <w:rPr>
+          <w:rStyle w:val="SubtleEmphasis"/>
+          <w:rFonts w:ascii="Arial" w:hAnsi="Arial" w:cs="Arial"/>
+        </w:rPr>
+        <w:t>………………..</w:t>
+      </w:r>
+      <w:r>
+        <w:rPr>
+          <w:rStyle w:val="SubtleEmphasis"/>
+          <w:rFonts w:ascii="Arial" w:hAnsi="Arial" w:cs="Arial"/>
+        </w:rPr>
+        <w:t>...........................................................................</w:t>
+      </w:r>
+      <w:r>
+        <w:rPr>
+          <w:rStyle w:val="SubtleEmphasis"/>
+          <w:rFonts w:ascii="Arial" w:hAnsi="Arial" w:cs="Arial"/>
+        </w:rPr>
+        <w:tab/>
+      </w:r>
+      <w:r>
+        <w:rPr>
+          <w:rStyle w:val="SubtleEmphasis"/>
+          <w:rFonts w:ascii="Arial" w:hAnsi="Arial" w:cs="Arial"/>
+        </w:rPr>
+        <w:t>5</w:t>
+      </w:r>
+    </w:p>
+    <w:p>
+      <w:pPr>
+        <w:rPr>
+          <w:rStyle w:val="IntenseEmphasis"/>
+          <w:rFonts w:ascii="Arial" w:hAnsi="Arial" w:cs="Arial"/>
+        </w:rPr>
+      </w:pPr>
+      <w:r>
+        <w:rPr>
+          <w:rStyle w:val="IntenseEmphasis"/>
+          <w:rFonts w:ascii="Arial" w:hAnsi="Arial" w:cs="Arial"/>
+        </w:rPr>
+        <w:t>Neuron Model</w:t>
+      </w:r>
+      <w:r>
+        <w:rPr>
+          <w:rStyle w:val="IntenseEmphasis"/>
+          <w:rFonts w:ascii="Arial" w:hAnsi="Arial" w:cs="Arial"/>
+        </w:rPr>
+        <w:t xml:space="preserve"> </w:t>
+      </w:r>
+      <w:r>
+        <w:rPr>
+          <w:rStyle w:val="IntenseEmphasis"/>
+          <w:rFonts w:ascii="Arial" w:hAnsi="Arial" w:cs="Arial"/>
+        </w:rPr>
+        <w:t>…………</w:t>
+      </w:r>
+      <w:proofErr w:type="gramStart"/>
+      <w:r>
+        <w:rPr>
+          <w:rStyle w:val="IntenseEmphasis"/>
+          <w:rFonts w:ascii="Arial" w:hAnsi="Arial" w:cs="Arial"/>
+        </w:rPr>
+        <w:t>…..</w:t>
+      </w:r>
+      <w:proofErr w:type="gramEnd"/>
+      <w:r>
+        <w:rPr>
+          <w:rStyle w:val="IntenseEmphasis"/>
+          <w:rFonts w:ascii="Arial" w:hAnsi="Arial" w:cs="Arial"/>
+        </w:rPr>
+        <w:t>…….</w:t>
+      </w:r>
+      <w:r>
+        <w:rPr>
+          <w:rStyle w:val="IntenseEmphasis"/>
+          <w:rFonts w:ascii="Arial" w:hAnsi="Arial" w:cs="Arial"/>
+        </w:rPr>
+        <w:t>..…………………………………………………</w:t>
+      </w:r>
+      <w:r>
+        <w:rPr>
+          <w:rStyle w:val="IntenseEmphasis"/>
+          <w:rFonts w:ascii="Arial" w:hAnsi="Arial" w:cs="Arial"/>
+        </w:rPr>
+        <w:t>……….</w:t>
+      </w:r>
+      <w:r>
+        <w:rPr>
+          <w:rStyle w:val="IntenseEmphasis"/>
+          <w:rFonts w:ascii="Arial" w:hAnsi="Arial" w:cs="Arial"/>
+        </w:rPr>
+        <w:tab/>
+      </w:r>
+      <w:r>
+        <w:rPr>
+          <w:rStyle w:val="IntenseEmphasis"/>
+          <w:rFonts w:ascii="Arial" w:hAnsi="Arial" w:cs="Arial"/>
+        </w:rPr>
+        <w:t>11</w:t>
+      </w:r>
+    </w:p>
+    <w:p>
+      <w:pPr>
+        <w:rPr>
+          <w:rStyle w:val="IntenseEmphasis"/>
+          <w:rFonts w:ascii="Arial" w:hAnsi="Arial" w:cs="Arial"/>
+        </w:rPr>
+      </w:pPr>
+      <w:r>
+        <w:rPr>
+          <w:rStyle w:val="IntenseEmphasis"/>
+          <w:rFonts w:ascii="Arial" w:hAnsi="Arial" w:cs="Arial"/>
+        </w:rPr>
+        <w:t>Synaptic</w:t>
+      </w:r>
+      <w:r>
+        <w:rPr>
+          <w:rStyle w:val="IntenseEmphasis"/>
+          <w:rFonts w:ascii="Arial" w:hAnsi="Arial" w:cs="Arial"/>
+        </w:rPr>
+        <w:t xml:space="preserve"> </w:t>
+      </w:r>
+      <w:r>
+        <w:rPr>
+          <w:rStyle w:val="IntenseEmphasis"/>
+          <w:rFonts w:ascii="Arial" w:hAnsi="Arial" w:cs="Arial"/>
+        </w:rPr>
+        <w:t>Plasticity</w:t>
+      </w:r>
+      <w:r>
+        <w:rPr>
+          <w:rStyle w:val="IntenseEmphasis"/>
+          <w:rFonts w:ascii="Arial" w:hAnsi="Arial" w:cs="Arial"/>
+        </w:rPr>
+        <w:t xml:space="preserve"> </w:t>
+      </w:r>
+      <w:r>
+        <w:rPr>
+          <w:rStyle w:val="IntenseEmphasis"/>
+          <w:rFonts w:ascii="Arial" w:hAnsi="Arial" w:cs="Arial"/>
+        </w:rPr>
+        <w:t>Rules</w:t>
+      </w:r>
+      <w:r>
+        <w:rPr>
+          <w:rStyle w:val="IntenseEmphasis"/>
+          <w:rFonts w:ascii="Arial" w:hAnsi="Arial" w:cs="Arial"/>
+        </w:rPr>
+        <w:t xml:space="preserve"> </w:t>
+      </w:r>
+      <w:r>
+        <w:rPr>
+          <w:rStyle w:val="IntenseEmphasis"/>
+          <w:rFonts w:ascii="Arial" w:hAnsi="Arial" w:cs="Arial"/>
+        </w:rPr>
+        <w:t>…………</w:t>
+      </w:r>
+      <w:r>
+        <w:rPr>
+          <w:rStyle w:val="IntenseEmphasis"/>
+          <w:rFonts w:ascii="Arial" w:hAnsi="Arial" w:cs="Arial"/>
+        </w:rPr>
+        <w:t>………………………………………………</w:t>
+      </w:r>
+      <w:r>
+        <w:rPr>
+          <w:rStyle w:val="IntenseEmphasis"/>
+          <w:rFonts w:ascii="Arial" w:hAnsi="Arial" w:cs="Arial"/>
+        </w:rPr>
+        <w:t>……….</w:t>
+      </w:r>
+      <w:r>
+        <w:rPr>
+          <w:rStyle w:val="IntenseEmphasis"/>
+          <w:rFonts w:ascii="Arial" w:hAnsi="Arial" w:cs="Arial"/>
+        </w:rPr>
+        <w:tab/>
+      </w:r>
+      <w:r>
+        <w:rPr>
+          <w:rStyle w:val="IntenseEmphasis"/>
+          <w:rFonts w:ascii="Arial" w:hAnsi="Arial" w:cs="Arial"/>
+        </w:rPr>
+        <w:t>1</w:t>
+      </w:r>
+      <w:r>
+        <w:rPr>
+          <w:rStyle w:val="IntenseEmphasis"/>
+          <w:rFonts w:ascii="Arial" w:hAnsi="Arial" w:cs="Arial"/>
+        </w:rPr>
+        <w:t>2</w:t>
+      </w:r>
+    </w:p>
+    <w:p>
+      <w:pPr>
+        <w:rPr>
+          <w:rStyle w:val="SubtleEmphasis"/>
+          <w:rFonts w:ascii="Arial" w:hAnsi="Arial" w:cs="Arial"/>
+        </w:rPr>
+      </w:pPr>
+      <w:r>
+        <w:rPr>
+          <w:rStyle w:val="SubtleEmphasis"/>
+          <w:rFonts w:ascii="Arial" w:hAnsi="Arial" w:cs="Arial"/>
+        </w:rPr>
+        <w:t>Hebbian</w:t>
+      </w:r>
+      <w:r>
+        <w:rPr>
+          <w:rStyle w:val="SubtleEmphasis"/>
+          <w:rFonts w:ascii="Arial" w:hAnsi="Arial" w:cs="Arial"/>
+        </w:rPr>
+        <w:t xml:space="preserve"> </w:t>
+      </w:r>
+      <w:r>
+        <w:rPr>
+          <w:rStyle w:val="SubtleEmphasis"/>
+          <w:rFonts w:ascii="Arial" w:hAnsi="Arial" w:cs="Arial"/>
+        </w:rPr>
+        <w:t>Plasticity</w:t>
+      </w:r>
+      <w:r>
+        <w:rPr>
+          <w:rStyle w:val="SubtleEmphasis"/>
+          <w:rFonts w:ascii="Arial" w:hAnsi="Arial" w:cs="Arial"/>
+        </w:rPr>
+        <w:t xml:space="preserve"> </w:t>
+      </w:r>
+      <w:r>
+        <w:rPr>
+          <w:rStyle w:val="SubtleEmphasis"/>
+          <w:rFonts w:ascii="Arial" w:hAnsi="Arial" w:cs="Arial"/>
+        </w:rPr>
+        <w:t>……………………………………</w:t>
+      </w:r>
+      <w:r>
+        <w:rPr>
+          <w:rStyle w:val="SubtleEmphasis"/>
+          <w:rFonts w:ascii="Arial" w:hAnsi="Arial" w:cs="Arial"/>
+        </w:rPr>
+        <w:t>.........................................................</w:t>
+      </w:r>
+      <w:r>
+        <w:rPr>
+          <w:rStyle w:val="SubtleEmphasis"/>
+          <w:rFonts w:ascii="Arial" w:hAnsi="Arial" w:cs="Arial"/>
+        </w:rPr>
+        <w:tab/>
+      </w:r>
+      <w:r>
+        <w:rPr>
+          <w:rStyle w:val="SubtleEmphasis"/>
+          <w:rFonts w:ascii="Arial" w:hAnsi="Arial" w:cs="Arial"/>
+        </w:rPr>
+        <w:t>1</w:t>
+      </w:r>
+      <w:r>
+        <w:rPr>
+          <w:rStyle w:val="SubtleEmphasis"/>
+          <w:rFonts w:ascii="Arial" w:hAnsi="Arial" w:cs="Arial"/>
+        </w:rPr>
+        <w:t>3</w:t>
+      </w:r>
+    </w:p>
+    <w:p>
+      <w:pPr>
+        <w:rPr>
+          <w:rStyle w:val="SubtleEmphasis"/>
+          <w:rFonts w:ascii="Arial" w:hAnsi="Arial" w:cs="Arial"/>
+        </w:rPr>
+      </w:pPr>
+      <w:r>
+        <w:rPr>
+          <w:rStyle w:val="SubtleEmphasis"/>
+          <w:rFonts w:ascii="Arial" w:hAnsi="Arial" w:cs="Arial"/>
+        </w:rPr>
+        <w:t>2-Factor Dopamine</w:t>
+      </w:r>
+      <w:r>
+        <w:rPr>
+          <w:rStyle w:val="SubtleEmphasis"/>
+          <w:rFonts w:ascii="Arial" w:hAnsi="Arial" w:cs="Arial"/>
+        </w:rPr>
+        <w:t xml:space="preserve"> </w:t>
+      </w:r>
+      <w:r>
+        <w:rPr>
+          <w:rStyle w:val="SubtleEmphasis"/>
+          <w:rFonts w:ascii="Arial" w:hAnsi="Arial" w:cs="Arial"/>
+        </w:rPr>
+        <w:t>Plasticity</w:t>
+      </w:r>
+      <w:r>
+        <w:rPr>
+          <w:rStyle w:val="SubtleEmphasis"/>
+          <w:rFonts w:ascii="Arial" w:hAnsi="Arial" w:cs="Arial"/>
+        </w:rPr>
+        <w:t xml:space="preserve"> </w:t>
+      </w:r>
+      <w:r>
+        <w:rPr>
+          <w:rStyle w:val="SubtleEmphasis"/>
+          <w:rFonts w:ascii="Arial" w:hAnsi="Arial" w:cs="Arial"/>
+        </w:rPr>
+        <w:t>………………………</w:t>
+      </w:r>
+      <w:r>
+        <w:rPr>
+          <w:rStyle w:val="SubtleEmphasis"/>
+          <w:rFonts w:ascii="Arial" w:hAnsi="Arial" w:cs="Arial"/>
+        </w:rPr>
+        <w:t>.........................................................</w:t>
+      </w:r>
+      <w:r>
+        <w:rPr>
+          <w:rStyle w:val="SubtleEmphasis"/>
+          <w:rFonts w:ascii="Arial" w:hAnsi="Arial" w:cs="Arial"/>
+        </w:rPr>
+        <w:tab/>
+        <w:t>1</w:t>
+      </w:r>
+      <w:r>
+        <w:rPr>
+          <w:rStyle w:val="SubtleEmphasis"/>
+          <w:rFonts w:ascii="Arial" w:hAnsi="Arial" w:cs="Arial"/>
+        </w:rPr>
+        <w:t>5</w:t>
+      </w:r>
+    </w:p>
+    <w:p>
+      <w:pPr>
+        <w:rPr>
+          <w:rStyle w:val="SubtleEmphasis"/>
+          <w:rFonts w:ascii="Arial" w:hAnsi="Arial" w:cs="Arial"/>
+        </w:rPr>
+      </w:pPr>
+      <w:r>
+        <w:rPr>
+          <w:rStyle w:val="SubtleEmphasis"/>
+          <w:rFonts w:ascii="Arial" w:hAnsi="Arial" w:cs="Arial"/>
+        </w:rPr>
+        <w:t>3-Factor Dopamine</w:t>
+      </w:r>
+      <w:r>
+        <w:rPr>
+          <w:rStyle w:val="SubtleEmphasis"/>
+          <w:rFonts w:ascii="Arial" w:hAnsi="Arial" w:cs="Arial"/>
+        </w:rPr>
+        <w:t xml:space="preserve"> </w:t>
+      </w:r>
+      <w:r>
+        <w:rPr>
+          <w:rStyle w:val="SubtleEmphasis"/>
+          <w:rFonts w:ascii="Arial" w:hAnsi="Arial" w:cs="Arial"/>
+        </w:rPr>
+        <w:t>Plasticity</w:t>
+      </w:r>
+      <w:r>
+        <w:rPr>
+          <w:rStyle w:val="SubtleEmphasis"/>
+          <w:rFonts w:ascii="Arial" w:hAnsi="Arial" w:cs="Arial"/>
+        </w:rPr>
+        <w:t xml:space="preserve"> </w:t>
+      </w:r>
+      <w:r>
+        <w:rPr>
+          <w:rStyle w:val="SubtleEmphasis"/>
+          <w:rFonts w:ascii="Arial" w:hAnsi="Arial" w:cs="Arial"/>
+        </w:rPr>
+        <w:t>………………………</w:t>
+      </w:r>
+      <w:r>
+        <w:rPr>
+          <w:rStyle w:val="SubtleEmphasis"/>
+          <w:rFonts w:ascii="Arial" w:hAnsi="Arial" w:cs="Arial"/>
+        </w:rPr>
+        <w:t>.........................................................</w:t>
+      </w:r>
+      <w:r>
+        <w:rPr>
+          <w:rStyle w:val="SubtleEmphasis"/>
+          <w:rFonts w:ascii="Arial" w:hAnsi="Arial" w:cs="Arial"/>
+        </w:rPr>
+        <w:tab/>
+        <w:t>1</w:t>
+      </w:r>
+      <w:r>
+        <w:rPr>
+          <w:rStyle w:val="SubtleEmphasis"/>
+          <w:rFonts w:ascii="Arial" w:hAnsi="Arial" w:cs="Arial"/>
+        </w:rPr>
+        <w:t>5</w:t>
+      </w:r>
+    </w:p>
+    <w:p>
+      <w:pPr>
+        <w:rPr>
+          <w:rStyle w:val="SubtleEmphasis"/>
+          <w:rFonts w:ascii="Arial" w:hAnsi="Arial" w:cs="Arial"/>
+        </w:rPr>
+      </w:pPr>
+      <w:r>
+        <w:rPr>
+          <w:rStyle w:val="SubtleEmphasis"/>
+          <w:rFonts w:ascii="Arial" w:hAnsi="Arial" w:cs="Arial"/>
+        </w:rPr>
+        <w:t>Synaptic Resource Renormalization</w:t>
+      </w:r>
+      <w:r>
+        <w:rPr>
+          <w:rStyle w:val="SubtleEmphasis"/>
+          <w:rFonts w:ascii="Arial" w:hAnsi="Arial" w:cs="Arial"/>
+        </w:rPr>
+        <w:t xml:space="preserve"> </w:t>
+      </w:r>
+      <w:r>
+        <w:rPr>
+          <w:rStyle w:val="SubtleEmphasis"/>
+          <w:rFonts w:ascii="Arial" w:hAnsi="Arial" w:cs="Arial"/>
+        </w:rPr>
+        <w:t>………………</w:t>
+      </w:r>
+      <w:r>
+        <w:rPr>
+          <w:rStyle w:val="SubtleEmphasis"/>
+          <w:rFonts w:ascii="Arial" w:hAnsi="Arial" w:cs="Arial"/>
+        </w:rPr>
+        <w:t>.........................................................</w:t>
+      </w:r>
+      <w:r>
+        <w:rPr>
+          <w:rStyle w:val="SubtleEmphasis"/>
+          <w:rFonts w:ascii="Arial" w:hAnsi="Arial" w:cs="Arial"/>
+        </w:rPr>
+        <w:tab/>
+        <w:t>1</w:t>
+      </w:r>
+      <w:r>
+        <w:rPr>
+          <w:rStyle w:val="SubtleEmphasis"/>
+          <w:rFonts w:ascii="Arial" w:hAnsi="Arial" w:cs="Arial"/>
+        </w:rPr>
+        <w:t>5</w:t>
+      </w:r>
+    </w:p>
+    <w:p>
+      <w:pPr>
+        <w:rPr>
+          <w:rStyle w:val="SubtleEmphasis"/>
+          <w:rFonts w:ascii="Arial" w:hAnsi="Arial" w:cs="Arial"/>
+        </w:rPr>
+      </w:pPr>
+      <w:r>
+        <w:rPr>
+          <w:rStyle w:val="SubtleEmphasis"/>
+          <w:rFonts w:ascii="Arial" w:hAnsi="Arial" w:cs="Arial"/>
+        </w:rPr>
+        <w:t>Neuron Stability</w:t>
+      </w:r>
+      <w:r>
+        <w:rPr>
+          <w:rStyle w:val="SubtleEmphasis"/>
+          <w:rFonts w:ascii="Arial" w:hAnsi="Arial" w:cs="Arial"/>
+        </w:rPr>
+        <w:t xml:space="preserve"> </w:t>
+      </w:r>
+      <w:r>
+        <w:rPr>
+          <w:rStyle w:val="SubtleEmphasis"/>
+          <w:rFonts w:ascii="Arial" w:hAnsi="Arial" w:cs="Arial"/>
+        </w:rPr>
+        <w:t>………………………………………</w:t>
+      </w:r>
+      <w:r>
+        <w:rPr>
+          <w:rStyle w:val="SubtleEmphasis"/>
+          <w:rFonts w:ascii="Arial" w:hAnsi="Arial" w:cs="Arial"/>
+        </w:rPr>
+        <w:t>.........................................................</w:t>
+      </w:r>
+      <w:r>
+        <w:rPr>
+          <w:rStyle w:val="SubtleEmphasis"/>
+          <w:rFonts w:ascii="Arial" w:hAnsi="Arial" w:cs="Arial"/>
+        </w:rPr>
+        <w:tab/>
+        <w:t>1</w:t>
+      </w:r>
+      <w:r>
+        <w:rPr>
+          <w:rStyle w:val="SubtleEmphasis"/>
+          <w:rFonts w:ascii="Arial" w:hAnsi="Arial" w:cs="Arial"/>
+        </w:rPr>
+        <w:t>6</w:t>
+      </w:r>
+    </w:p>
+    <w:p>
+      <w:pPr>
+        <w:rPr>
+          <w:rStyle w:val="IntenseEmphasis"/>
+          <w:rFonts w:ascii="Arial" w:hAnsi="Arial" w:cs="Arial"/>
+        </w:rPr>
+      </w:pPr>
+      <w:r>
+        <w:rPr>
+          <w:rStyle w:val="IntenseEmphasis"/>
+          <w:rFonts w:ascii="Arial" w:hAnsi="Arial" w:cs="Arial"/>
+        </w:rPr>
+        <w:t>Network Structure Description</w:t>
+      </w:r>
+      <w:r>
+        <w:rPr>
+          <w:rStyle w:val="IntenseEmphasis"/>
+          <w:rFonts w:ascii="Arial" w:hAnsi="Arial" w:cs="Arial"/>
+        </w:rPr>
+        <w:t xml:space="preserve"> </w:t>
+      </w:r>
+      <w:proofErr w:type="gramStart"/>
+      <w:r>
+        <w:rPr>
+          <w:rStyle w:val="IntenseEmphasis"/>
+          <w:rFonts w:ascii="Arial" w:hAnsi="Arial" w:cs="Arial"/>
+        </w:rPr>
+        <w:t>…..</w:t>
+      </w:r>
+      <w:proofErr w:type="gramEnd"/>
+      <w:r>
+        <w:rPr>
+          <w:rStyle w:val="IntenseEmphasis"/>
+          <w:rFonts w:ascii="Arial" w:hAnsi="Arial" w:cs="Arial"/>
+        </w:rPr>
+        <w:t>……………………………………………………….</w:t>
+      </w:r>
+      <w:r>
+        <w:rPr>
+          <w:rStyle w:val="IntenseEmphasis"/>
+          <w:rFonts w:ascii="Arial" w:hAnsi="Arial" w:cs="Arial"/>
+        </w:rPr>
+        <w:tab/>
+        <w:t>1</w:t>
+      </w:r>
+      <w:r>
+        <w:rPr>
+          <w:rStyle w:val="IntenseEmphasis"/>
+          <w:rFonts w:ascii="Arial" w:hAnsi="Arial" w:cs="Arial"/>
+        </w:rPr>
+        <w:t>7</w:t>
       </w:r>
     </w:p>
     <w:p>
@@ -562,7 +1461,28 @@
           <w:rStyle w:val="SubtleEmphasis"/>
           <w:rFonts w:ascii="Arial" w:hAnsi="Arial" w:cs="Arial"/>
         </w:rPr>
-        <w:t>General</w:t>
+        <w:t>Overall Structure of NNC Files</w:t>
+      </w:r>
+      <w:r>
+        <w:rPr>
+          <w:rStyle w:val="SubtleEmphasis"/>
+          <w:rFonts w:ascii="Arial" w:hAnsi="Arial" w:cs="Arial"/>
+        </w:rPr>
+        <w:t xml:space="preserve"> …………………………………………..</w:t>
+      </w:r>
+      <w:r>
+        <w:rPr>
+          <w:rStyle w:val="SubtleEmphasis"/>
+          <w:rFonts w:ascii="Arial" w:hAnsi="Arial" w:cs="Arial"/>
+        </w:rPr>
+        <w:t>.............................</w:t>
+      </w:r>
+      <w:r>
+        <w:rPr>
+          <w:rStyle w:val="SubtleEmphasis"/>
+          <w:rFonts w:ascii="Arial" w:hAnsi="Arial" w:cs="Arial"/>
+        </w:rPr>
+        <w:tab/>
       </w:r>
       <w:r>
         <w:rPr>
@@ -570,14 +1490,7 @@
           <w:rFonts w:ascii="Arial" w:hAnsi="Arial" w:cs="Arial"/>
           <w:lang w:val="ru-RU"/>
         </w:rPr>
-        <w:t xml:space="preserve"> </w:t>
-      </w:r>
-      <w:r>
-        <w:rPr>
-          <w:rStyle w:val="SubtleEmphasis"/>
-          <w:rFonts w:ascii="Arial" w:hAnsi="Arial" w:cs="Arial"/>
-        </w:rPr>
-        <w:t>information</w:t>
+        <w:t>1</w:t>
       </w:r>
       <w:r>
         <w:rPr>
@@ -585,1063 +1498,36 @@
           <w:rFonts w:ascii="Arial" w:hAnsi="Arial" w:cs="Arial"/>
           <w:lang w:val="ru-RU"/>
         </w:rPr>
-        <w:t>........................................</w:t>
-      </w:r>
-      <w:r>
+        <w:t>7</w:t>
+      </w:r>
+    </w:p>
+    <w:p>
+      <w:pPr>
         <w:rPr>
           <w:rStyle w:val="SubtleEmphasis"/>
           <w:rFonts w:ascii="Arial" w:hAnsi="Arial" w:cs="Arial"/>
           <w:lang w:val="ru-RU"/>
         </w:rPr>
-        <w:t>.</w:t>
-      </w:r>
+      </w:pPr>
       <w:r>
         <w:rPr>
           <w:rStyle w:val="SubtleEmphasis"/>
           <w:rFonts w:ascii="Arial" w:hAnsi="Arial" w:cs="Arial"/>
-          <w:lang w:val="ru-RU"/>
-        </w:rPr>
-        <w:t>.............</w:t>
+        </w:rPr>
+        <w:lastRenderedPageBreak/>
+        <w:t>RECEPTORS – Description of Input Nodes ………………….</w:t>
       </w:r>
       <w:r>
         <w:rPr>
           <w:rStyle w:val="SubtleEmphasis"/>
           <w:rFonts w:ascii="Arial" w:hAnsi="Arial" w:cs="Arial"/>
-          <w:lang w:val="ru-RU"/>
-        </w:rPr>
-        <w:t>........</w:t>
+        </w:rPr>
+        <w:t>………...............................</w:t>
       </w:r>
       <w:r>
         <w:rPr>
           <w:rStyle w:val="SubtleEmphasis"/>
           <w:rFonts w:ascii="Arial" w:hAnsi="Arial" w:cs="Arial"/>
-          <w:lang w:val="ru-RU"/>
-        </w:rPr>
-        <w:t>.........................................</w:t>
-      </w:r>
-      <w:r>
-        <w:rPr>
-          <w:rStyle w:val="SubtleEmphasis"/>
-          <w:rFonts w:ascii="Arial" w:hAnsi="Arial" w:cs="Arial"/>
-          <w:lang w:val="ru-RU"/>
-        </w:rPr>
-        <w:tab/>
-      </w:r>
-      <w:r>
-        <w:rPr>
-          <w:rStyle w:val="SubtleEmphasis"/>
-          <w:rFonts w:ascii="Arial" w:hAnsi="Arial" w:cs="Arial"/>
-          <w:lang w:val="ru-RU"/>
-        </w:rPr>
-        <w:t>1</w:t>
-      </w:r>
-    </w:p>
-    <w:p>
-      <w:pPr>
-        <w:rPr>
-          <w:rStyle w:val="SubtleEmphasis"/>
-          <w:rFonts w:ascii="Arial" w:hAnsi="Arial" w:cs="Arial"/>
-        </w:rPr>
-      </w:pPr>
-      <w:r>
-        <w:rPr>
-          <w:rStyle w:val="SubtleEmphasis"/>
-          <w:rFonts w:ascii="Arial" w:hAnsi="Arial" w:cs="Arial"/>
-        </w:rPr>
-        <w:t>Installation</w:t>
-      </w:r>
-      <w:r>
-        <w:rPr>
-          <w:rStyle w:val="SubtleEmphasis"/>
-          <w:rFonts w:ascii="Arial" w:hAnsi="Arial" w:cs="Arial"/>
-        </w:rPr>
-        <w:t xml:space="preserve"> </w:t>
-      </w:r>
-      <w:r>
-        <w:rPr>
-          <w:rStyle w:val="SubtleEmphasis"/>
-          <w:rFonts w:ascii="Arial" w:hAnsi="Arial" w:cs="Arial"/>
-        </w:rPr>
-        <w:t>…………………..</w:t>
-      </w:r>
-      <w:r>
-        <w:rPr>
-          <w:rStyle w:val="SubtleEmphasis"/>
-          <w:rFonts w:ascii="Arial" w:hAnsi="Arial" w:cs="Arial"/>
-        </w:rPr>
-        <w:t>...............................</w:t>
-      </w:r>
-      <w:r>
-        <w:rPr>
-          <w:rStyle w:val="SubtleEmphasis"/>
-          <w:rFonts w:ascii="Arial" w:hAnsi="Arial" w:cs="Arial"/>
-        </w:rPr>
-        <w:t>..........</w:t>
-      </w:r>
-      <w:r>
-        <w:rPr>
-          <w:rStyle w:val="SubtleEmphasis"/>
-          <w:rFonts w:ascii="Arial" w:hAnsi="Arial" w:cs="Arial"/>
-        </w:rPr>
-        <w:t>.................................................</w:t>
-      </w:r>
-      <w:r>
-        <w:rPr>
-          <w:rStyle w:val="SubtleEmphasis"/>
-          <w:rFonts w:ascii="Arial" w:hAnsi="Arial" w:cs="Arial"/>
-        </w:rPr>
-        <w:tab/>
-      </w:r>
-      <w:r>
-        <w:rPr>
-          <w:rStyle w:val="SubtleEmphasis"/>
-          <w:rFonts w:ascii="Arial" w:hAnsi="Arial" w:cs="Arial"/>
-        </w:rPr>
-        <w:t>1</w:t>
-      </w:r>
-    </w:p>
-    <w:p>
-      <w:pPr>
-        <w:rPr>
-          <w:rStyle w:val="SubtleEmphasis"/>
-          <w:rFonts w:ascii="Arial" w:hAnsi="Arial" w:cs="Arial"/>
-        </w:rPr>
-      </w:pPr>
-      <w:r>
-        <w:rPr>
-          <w:rStyle w:val="SubtleEmphasis"/>
-          <w:rFonts w:ascii="Arial" w:hAnsi="Arial" w:cs="Arial"/>
-        </w:rPr>
-        <w:t xml:space="preserve">Running SNN Emulation using </w:t>
-      </w:r>
-      <w:proofErr w:type="spellStart"/>
-      <w:r>
-        <w:rPr>
-          <w:rStyle w:val="SubtleEmphasis"/>
-          <w:rFonts w:ascii="Arial" w:hAnsi="Arial" w:cs="Arial"/>
-        </w:rPr>
-        <w:t>ArNI</w:t>
-      </w:r>
-      <w:proofErr w:type="spellEnd"/>
-      <w:r>
-        <w:rPr>
-          <w:rStyle w:val="SubtleEmphasis"/>
-          <w:rFonts w:ascii="Arial" w:hAnsi="Arial" w:cs="Arial"/>
-        </w:rPr>
-        <w:t xml:space="preserve">-X </w:t>
-      </w:r>
-      <w:r>
-        <w:rPr>
-          <w:rStyle w:val="SubtleEmphasis"/>
-          <w:rFonts w:ascii="Arial" w:hAnsi="Arial" w:cs="Arial"/>
-        </w:rPr>
-        <w:t>...........................................................................</w:t>
-      </w:r>
-      <w:r>
-        <w:rPr>
-          <w:rStyle w:val="SubtleEmphasis"/>
-          <w:rFonts w:ascii="Arial" w:hAnsi="Arial" w:cs="Arial"/>
-        </w:rPr>
-        <w:tab/>
-      </w:r>
-      <w:r>
-        <w:rPr>
-          <w:rStyle w:val="SubtleEmphasis"/>
-          <w:rFonts w:ascii="Arial" w:hAnsi="Arial" w:cs="Arial"/>
-        </w:rPr>
-        <w:t>1</w:t>
-      </w:r>
-    </w:p>
-    <w:p>
-      <w:pPr>
-        <w:rPr>
-          <w:rStyle w:val="IntenseEmphasis"/>
-          <w:rFonts w:ascii="Arial" w:hAnsi="Arial" w:cs="Arial"/>
-        </w:rPr>
-      </w:pPr>
-      <w:r>
-        <w:rPr>
-          <w:rStyle w:val="IntenseEmphasis"/>
-          <w:rFonts w:ascii="Arial" w:hAnsi="Arial" w:cs="Arial"/>
-        </w:rPr>
-        <w:t>Tutorials</w:t>
-      </w:r>
-      <w:r>
-        <w:rPr>
-          <w:rStyle w:val="IntenseEmphasis"/>
-          <w:rFonts w:ascii="Arial" w:hAnsi="Arial" w:cs="Arial"/>
-        </w:rPr>
-        <w:t xml:space="preserve"> </w:t>
-      </w:r>
-      <w:r>
-        <w:rPr>
-          <w:rStyle w:val="IntenseEmphasis"/>
-          <w:rFonts w:ascii="Arial" w:hAnsi="Arial" w:cs="Arial"/>
-        </w:rPr>
-        <w:t>…………………………..</w:t>
-      </w:r>
-      <w:r>
-        <w:rPr>
-          <w:rStyle w:val="IntenseEmphasis"/>
-          <w:rFonts w:ascii="Arial" w:hAnsi="Arial" w:cs="Arial"/>
-        </w:rPr>
-        <w:t>..</w:t>
-      </w:r>
-      <w:r>
-        <w:rPr>
-          <w:rStyle w:val="IntenseEmphasis"/>
-          <w:rFonts w:ascii="Arial" w:hAnsi="Arial" w:cs="Arial"/>
-        </w:rPr>
-        <w:t>…………………………………………………</w:t>
-      </w:r>
-      <w:r>
-        <w:rPr>
-          <w:rStyle w:val="IntenseEmphasis"/>
-          <w:rFonts w:ascii="Arial" w:hAnsi="Arial" w:cs="Arial"/>
-        </w:rPr>
-        <w:t>……….</w:t>
-      </w:r>
-      <w:r>
-        <w:rPr>
-          <w:rStyle w:val="IntenseEmphasis"/>
-          <w:rFonts w:ascii="Arial" w:hAnsi="Arial" w:cs="Arial"/>
-        </w:rPr>
-        <w:tab/>
-      </w:r>
-      <w:r>
-        <w:rPr>
-          <w:rStyle w:val="IntenseEmphasis"/>
-          <w:rFonts w:ascii="Arial" w:hAnsi="Arial" w:cs="Arial"/>
-        </w:rPr>
-        <w:t>2</w:t>
-      </w:r>
-    </w:p>
-    <w:p>
-      <w:pPr>
-        <w:rPr>
-          <w:rStyle w:val="SubtleEmphasis"/>
-          <w:rFonts w:ascii="Arial" w:hAnsi="Arial" w:cs="Arial"/>
-        </w:rPr>
-      </w:pPr>
-      <w:r>
-        <w:rPr>
-          <w:rStyle w:val="SubtleEmphasis"/>
-          <w:rFonts w:ascii="Arial" w:hAnsi="Arial" w:cs="Arial"/>
-        </w:rPr>
-        <w:t>Single Neuron ……..</w:t>
-      </w:r>
-      <w:r>
-        <w:rPr>
-          <w:rStyle w:val="SubtleEmphasis"/>
-          <w:rFonts w:ascii="Arial" w:hAnsi="Arial" w:cs="Arial"/>
-        </w:rPr>
-        <w:t>.......................................................................................................</w:t>
-      </w:r>
-      <w:r>
-        <w:rPr>
-          <w:rStyle w:val="SubtleEmphasis"/>
-          <w:rFonts w:ascii="Arial" w:hAnsi="Arial" w:cs="Arial"/>
-        </w:rPr>
-        <w:tab/>
-      </w:r>
-      <w:r>
-        <w:rPr>
-          <w:rStyle w:val="SubtleEmphasis"/>
-          <w:rFonts w:ascii="Arial" w:hAnsi="Arial" w:cs="Arial"/>
-        </w:rPr>
-        <w:t>2</w:t>
-      </w:r>
-    </w:p>
-    <w:p>
-      <w:pPr>
-        <w:rPr>
-          <w:rStyle w:val="SubtleEmphasis"/>
-          <w:rFonts w:ascii="Arial" w:hAnsi="Arial" w:cs="Arial"/>
-        </w:rPr>
-      </w:pPr>
-      <w:r>
-        <w:rPr>
-          <w:rStyle w:val="SubtleEmphasis"/>
-          <w:rFonts w:ascii="Arial" w:hAnsi="Arial" w:cs="Arial"/>
-        </w:rPr>
-        <w:t>Liquid State Machine ………..</w:t>
-      </w:r>
-      <w:r>
-        <w:rPr>
-          <w:rStyle w:val="SubtleEmphasis"/>
-          <w:rFonts w:ascii="Arial" w:hAnsi="Arial" w:cs="Arial"/>
-        </w:rPr>
-        <w:t>..........................................................................................</w:t>
-      </w:r>
-      <w:r>
-        <w:rPr>
-          <w:rStyle w:val="SubtleEmphasis"/>
-          <w:rFonts w:ascii="Arial" w:hAnsi="Arial" w:cs="Arial"/>
-        </w:rPr>
-        <w:tab/>
-      </w:r>
-      <w:r>
-        <w:rPr>
-          <w:rStyle w:val="SubtleEmphasis"/>
-          <w:rFonts w:ascii="Arial" w:hAnsi="Arial" w:cs="Arial"/>
-        </w:rPr>
-        <w:t>3</w:t>
-      </w:r>
-    </w:p>
-    <w:p>
-      <w:pPr>
-        <w:rPr>
-          <w:rStyle w:val="SubtleEmphasis"/>
-          <w:rFonts w:ascii="Arial" w:hAnsi="Arial" w:cs="Arial"/>
-        </w:rPr>
-      </w:pPr>
-      <w:r>
-        <w:rPr>
-          <w:rStyle w:val="SubtleEmphasis"/>
-          <w:rFonts w:ascii="Arial" w:hAnsi="Arial" w:cs="Arial"/>
-        </w:rPr>
-        <w:t>Unsupervised Learning</w:t>
-      </w:r>
-      <w:r>
-        <w:rPr>
-          <w:rStyle w:val="SubtleEmphasis"/>
-          <w:rFonts w:ascii="Arial" w:hAnsi="Arial" w:cs="Arial"/>
-        </w:rPr>
-        <w:t xml:space="preserve"> </w:t>
-      </w:r>
-      <w:r>
-        <w:rPr>
-          <w:rStyle w:val="SubtleEmphasis"/>
-          <w:rFonts w:ascii="Arial" w:hAnsi="Arial" w:cs="Arial"/>
-        </w:rPr>
-        <w:t>………………..</w:t>
-      </w:r>
-      <w:r>
-        <w:rPr>
-          <w:rStyle w:val="SubtleEmphasis"/>
-          <w:rFonts w:ascii="Arial" w:hAnsi="Arial" w:cs="Arial"/>
-        </w:rPr>
-        <w:t>...........................................................................</w:t>
-      </w:r>
-      <w:r>
-        <w:rPr>
-          <w:rStyle w:val="SubtleEmphasis"/>
-          <w:rFonts w:ascii="Arial" w:hAnsi="Arial" w:cs="Arial"/>
-        </w:rPr>
-        <w:tab/>
-      </w:r>
-      <w:r>
-        <w:rPr>
-          <w:rStyle w:val="SubtleEmphasis"/>
-          <w:rFonts w:ascii="Arial" w:hAnsi="Arial" w:cs="Arial"/>
-        </w:rPr>
-        <w:t>5</w:t>
-      </w:r>
-    </w:p>
-    <w:p>
-      <w:pPr>
-        <w:rPr>
-          <w:rStyle w:val="IntenseEmphasis"/>
-          <w:rFonts w:ascii="Arial" w:hAnsi="Arial" w:cs="Arial"/>
-        </w:rPr>
-      </w:pPr>
-      <w:r>
-        <w:rPr>
-          <w:rStyle w:val="IntenseEmphasis"/>
-          <w:rFonts w:ascii="Arial" w:hAnsi="Arial" w:cs="Arial"/>
-        </w:rPr>
-        <w:t>Neuron Model</w:t>
-      </w:r>
-      <w:r>
-        <w:rPr>
-          <w:rStyle w:val="IntenseEmphasis"/>
-          <w:rFonts w:ascii="Arial" w:hAnsi="Arial" w:cs="Arial"/>
-        </w:rPr>
-        <w:t xml:space="preserve"> </w:t>
-      </w:r>
-      <w:r>
-        <w:rPr>
-          <w:rStyle w:val="IntenseEmphasis"/>
-          <w:rFonts w:ascii="Arial" w:hAnsi="Arial" w:cs="Arial"/>
-        </w:rPr>
-        <w:t>…………</w:t>
-      </w:r>
-      <w:proofErr w:type="gramStart"/>
-      <w:r>
-        <w:rPr>
-          <w:rStyle w:val="IntenseEmphasis"/>
-          <w:rFonts w:ascii="Arial" w:hAnsi="Arial" w:cs="Arial"/>
-        </w:rPr>
-        <w:t>…..</w:t>
-      </w:r>
-      <w:proofErr w:type="gramEnd"/>
-      <w:r>
-        <w:rPr>
-          <w:rStyle w:val="IntenseEmphasis"/>
-          <w:rFonts w:ascii="Arial" w:hAnsi="Arial" w:cs="Arial"/>
-        </w:rPr>
-        <w:t>…….</w:t>
-      </w:r>
-      <w:r>
-        <w:rPr>
-          <w:rStyle w:val="IntenseEmphasis"/>
-          <w:rFonts w:ascii="Arial" w:hAnsi="Arial" w:cs="Arial"/>
-        </w:rPr>
-        <w:t>..…………………………………………………</w:t>
-      </w:r>
-      <w:r>
-        <w:rPr>
-          <w:rStyle w:val="IntenseEmphasis"/>
-          <w:rFonts w:ascii="Arial" w:hAnsi="Arial" w:cs="Arial"/>
-        </w:rPr>
-        <w:t>……….</w:t>
-      </w:r>
-      <w:r>
-        <w:rPr>
-          <w:rStyle w:val="IntenseEmphasis"/>
-          <w:rFonts w:ascii="Arial" w:hAnsi="Arial" w:cs="Arial"/>
-        </w:rPr>
-        <w:tab/>
-      </w:r>
-      <w:r>
-        <w:rPr>
-          <w:rStyle w:val="IntenseEmphasis"/>
-          <w:rFonts w:ascii="Arial" w:hAnsi="Arial" w:cs="Arial"/>
-        </w:rPr>
-        <w:t>11</w:t>
-      </w:r>
-    </w:p>
-    <w:p>
-      <w:pPr>
-        <w:rPr>
-          <w:rStyle w:val="IntenseEmphasis"/>
-          <w:rFonts w:ascii="Arial" w:hAnsi="Arial" w:cs="Arial"/>
-          <w:lang w:val="ru-RU"/>
-        </w:rPr>
-      </w:pPr>
-      <w:r>
-        <w:rPr>
-          <w:rStyle w:val="IntenseEmphasis"/>
-          <w:rFonts w:ascii="Arial" w:hAnsi="Arial" w:cs="Arial"/>
-        </w:rPr>
-        <w:t>Synaptic</w:t>
-      </w:r>
-      <w:r>
-        <w:rPr>
-          <w:rStyle w:val="IntenseEmphasis"/>
-          <w:rFonts w:ascii="Arial" w:hAnsi="Arial" w:cs="Arial"/>
-          <w:lang w:val="ru-RU"/>
-        </w:rPr>
-        <w:t xml:space="preserve"> </w:t>
-      </w:r>
-      <w:r>
-        <w:rPr>
-          <w:rStyle w:val="IntenseEmphasis"/>
-          <w:rFonts w:ascii="Arial" w:hAnsi="Arial" w:cs="Arial"/>
-        </w:rPr>
-        <w:t>Plasticity</w:t>
-      </w:r>
-      <w:r>
-        <w:rPr>
-          <w:rStyle w:val="IntenseEmphasis"/>
-          <w:rFonts w:ascii="Arial" w:hAnsi="Arial" w:cs="Arial"/>
-          <w:lang w:val="ru-RU"/>
-        </w:rPr>
-        <w:t xml:space="preserve"> </w:t>
-      </w:r>
-      <w:r>
-        <w:rPr>
-          <w:rStyle w:val="IntenseEmphasis"/>
-          <w:rFonts w:ascii="Arial" w:hAnsi="Arial" w:cs="Arial"/>
-        </w:rPr>
-        <w:t>Rules</w:t>
-      </w:r>
-      <w:r>
-        <w:rPr>
-          <w:rStyle w:val="IntenseEmphasis"/>
-          <w:rFonts w:ascii="Arial" w:hAnsi="Arial" w:cs="Arial"/>
-          <w:lang w:val="ru-RU"/>
-        </w:rPr>
-        <w:t xml:space="preserve"> </w:t>
-      </w:r>
-      <w:r>
-        <w:rPr>
-          <w:rStyle w:val="IntenseEmphasis"/>
-          <w:rFonts w:ascii="Arial" w:hAnsi="Arial" w:cs="Arial"/>
-          <w:lang w:val="ru-RU"/>
-        </w:rPr>
-        <w:t>…………</w:t>
-      </w:r>
-      <w:r>
-        <w:rPr>
-          <w:rStyle w:val="IntenseEmphasis"/>
-          <w:rFonts w:ascii="Arial" w:hAnsi="Arial" w:cs="Arial"/>
-          <w:lang w:val="ru-RU"/>
-        </w:rPr>
-        <w:t>………………………………………………</w:t>
-      </w:r>
-      <w:r>
-        <w:rPr>
-          <w:rStyle w:val="IntenseEmphasis"/>
-          <w:rFonts w:ascii="Arial" w:hAnsi="Arial" w:cs="Arial"/>
-          <w:lang w:val="ru-RU"/>
-        </w:rPr>
-        <w:t>……….</w:t>
-      </w:r>
-      <w:r>
-        <w:rPr>
-          <w:rStyle w:val="IntenseEmphasis"/>
-          <w:rFonts w:ascii="Arial" w:hAnsi="Arial" w:cs="Arial"/>
-          <w:lang w:val="ru-RU"/>
-        </w:rPr>
-        <w:tab/>
-      </w:r>
-      <w:r>
-        <w:rPr>
-          <w:rStyle w:val="IntenseEmphasis"/>
-          <w:rFonts w:ascii="Arial" w:hAnsi="Arial" w:cs="Arial"/>
-          <w:lang w:val="ru-RU"/>
-        </w:rPr>
-        <w:t>1</w:t>
-      </w:r>
-      <w:r>
-        <w:rPr>
-          <w:rStyle w:val="IntenseEmphasis"/>
-          <w:rFonts w:ascii="Arial" w:hAnsi="Arial" w:cs="Arial"/>
-          <w:lang w:val="ru-RU"/>
-        </w:rPr>
-        <w:t>2</w:t>
-      </w:r>
-    </w:p>
-    <w:p>
-      <w:pPr>
-        <w:rPr>
-          <w:rStyle w:val="SubtleEmphasis"/>
-          <w:rFonts w:ascii="Arial" w:hAnsi="Arial" w:cs="Arial"/>
-        </w:rPr>
-      </w:pPr>
-      <w:r>
-        <w:rPr>
-          <w:rStyle w:val="SubtleEmphasis"/>
-          <w:rFonts w:ascii="Arial" w:hAnsi="Arial" w:cs="Arial"/>
-        </w:rPr>
-        <w:t>Hebbian</w:t>
-      </w:r>
-      <w:r>
-        <w:rPr>
-          <w:rStyle w:val="SubtleEmphasis"/>
-          <w:rFonts w:ascii="Arial" w:hAnsi="Arial" w:cs="Arial"/>
-        </w:rPr>
-        <w:t xml:space="preserve"> </w:t>
-      </w:r>
-      <w:r>
-        <w:rPr>
-          <w:rStyle w:val="SubtleEmphasis"/>
-          <w:rFonts w:ascii="Arial" w:hAnsi="Arial" w:cs="Arial"/>
-        </w:rPr>
-        <w:t>Plasticity</w:t>
-      </w:r>
-      <w:r>
-        <w:rPr>
-          <w:rStyle w:val="SubtleEmphasis"/>
-          <w:rFonts w:ascii="Arial" w:hAnsi="Arial" w:cs="Arial"/>
-        </w:rPr>
-        <w:t xml:space="preserve"> </w:t>
-      </w:r>
-      <w:r>
-        <w:rPr>
-          <w:rStyle w:val="SubtleEmphasis"/>
-          <w:rFonts w:ascii="Arial" w:hAnsi="Arial" w:cs="Arial"/>
-        </w:rPr>
-        <w:t>……………………………………</w:t>
-      </w:r>
-      <w:r>
-        <w:rPr>
-          <w:rStyle w:val="SubtleEmphasis"/>
-          <w:rFonts w:ascii="Arial" w:hAnsi="Arial" w:cs="Arial"/>
-        </w:rPr>
-        <w:t>.........................................................</w:t>
-      </w:r>
-      <w:r>
-        <w:rPr>
-          <w:rStyle w:val="SubtleEmphasis"/>
-          <w:rFonts w:ascii="Arial" w:hAnsi="Arial" w:cs="Arial"/>
-        </w:rPr>
-        <w:tab/>
-      </w:r>
-      <w:r>
-        <w:rPr>
-          <w:rStyle w:val="SubtleEmphasis"/>
-          <w:rFonts w:ascii="Arial" w:hAnsi="Arial" w:cs="Arial"/>
-        </w:rPr>
-        <w:t>1</w:t>
-      </w:r>
-      <w:r>
-        <w:rPr>
-          <w:rStyle w:val="SubtleEmphasis"/>
-          <w:rFonts w:ascii="Arial" w:hAnsi="Arial" w:cs="Arial"/>
-        </w:rPr>
-        <w:t>3</w:t>
-      </w:r>
-    </w:p>
-    <w:p>
-      <w:pPr>
-        <w:rPr>
-          <w:rStyle w:val="SubtleEmphasis"/>
-          <w:rFonts w:ascii="Arial" w:hAnsi="Arial" w:cs="Arial"/>
-        </w:rPr>
-      </w:pPr>
-      <w:r>
-        <w:rPr>
-          <w:rStyle w:val="SubtleEmphasis"/>
-          <w:rFonts w:ascii="Arial" w:hAnsi="Arial" w:cs="Arial"/>
-        </w:rPr>
-        <w:t>2-Factor Dopamine</w:t>
-      </w:r>
-      <w:r>
-        <w:rPr>
-          <w:rStyle w:val="SubtleEmphasis"/>
-          <w:rFonts w:ascii="Arial" w:hAnsi="Arial" w:cs="Arial"/>
-        </w:rPr>
-        <w:t xml:space="preserve"> </w:t>
-      </w:r>
-      <w:r>
-        <w:rPr>
-          <w:rStyle w:val="SubtleEmphasis"/>
-          <w:rFonts w:ascii="Arial" w:hAnsi="Arial" w:cs="Arial"/>
-        </w:rPr>
-        <w:t>Plasticity</w:t>
-      </w:r>
-      <w:r>
-        <w:rPr>
-          <w:rStyle w:val="SubtleEmphasis"/>
-          <w:rFonts w:ascii="Arial" w:hAnsi="Arial" w:cs="Arial"/>
-        </w:rPr>
-        <w:t xml:space="preserve"> </w:t>
-      </w:r>
-      <w:r>
-        <w:rPr>
-          <w:rStyle w:val="SubtleEmphasis"/>
-          <w:rFonts w:ascii="Arial" w:hAnsi="Arial" w:cs="Arial"/>
-        </w:rPr>
-        <w:t>………………………</w:t>
-      </w:r>
-      <w:r>
-        <w:rPr>
-          <w:rStyle w:val="SubtleEmphasis"/>
-          <w:rFonts w:ascii="Arial" w:hAnsi="Arial" w:cs="Arial"/>
-        </w:rPr>
-        <w:t>.........................................................</w:t>
-      </w:r>
-      <w:r>
-        <w:rPr>
-          <w:rStyle w:val="SubtleEmphasis"/>
-          <w:rFonts w:ascii="Arial" w:hAnsi="Arial" w:cs="Arial"/>
-        </w:rPr>
-        <w:tab/>
-        <w:t>1</w:t>
-      </w:r>
-      <w:r>
-        <w:rPr>
-          <w:rStyle w:val="SubtleEmphasis"/>
-          <w:rFonts w:ascii="Arial" w:hAnsi="Arial" w:cs="Arial"/>
-        </w:rPr>
-        <w:t>5</w:t>
-      </w:r>
-    </w:p>
-    <w:p>
-      <w:pPr>
-        <w:rPr>
-          <w:rStyle w:val="SubtleEmphasis"/>
-          <w:rFonts w:ascii="Arial" w:hAnsi="Arial" w:cs="Arial"/>
-        </w:rPr>
-      </w:pPr>
-      <w:r>
-        <w:rPr>
-          <w:rStyle w:val="SubtleEmphasis"/>
-          <w:rFonts w:ascii="Arial" w:hAnsi="Arial" w:cs="Arial"/>
-        </w:rPr>
-        <w:t>3-Factor Dopamine</w:t>
-      </w:r>
-      <w:r>
-        <w:rPr>
-          <w:rStyle w:val="SubtleEmphasis"/>
-          <w:rFonts w:ascii="Arial" w:hAnsi="Arial" w:cs="Arial"/>
-        </w:rPr>
-        <w:t xml:space="preserve"> </w:t>
-      </w:r>
-      <w:r>
-        <w:rPr>
-          <w:rStyle w:val="SubtleEmphasis"/>
-          <w:rFonts w:ascii="Arial" w:hAnsi="Arial" w:cs="Arial"/>
-        </w:rPr>
-        <w:t>Plasticity</w:t>
-      </w:r>
-      <w:r>
-        <w:rPr>
-          <w:rStyle w:val="SubtleEmphasis"/>
-          <w:rFonts w:ascii="Arial" w:hAnsi="Arial" w:cs="Arial"/>
-        </w:rPr>
-        <w:t xml:space="preserve"> </w:t>
-      </w:r>
-      <w:r>
-        <w:rPr>
-          <w:rStyle w:val="SubtleEmphasis"/>
-          <w:rFonts w:ascii="Arial" w:hAnsi="Arial" w:cs="Arial"/>
-        </w:rPr>
-        <w:t>………………………</w:t>
-      </w:r>
-      <w:r>
-        <w:rPr>
-          <w:rStyle w:val="SubtleEmphasis"/>
-          <w:rFonts w:ascii="Arial" w:hAnsi="Arial" w:cs="Arial"/>
-        </w:rPr>
-        <w:t>.........................................................</w:t>
-      </w:r>
-      <w:r>
-        <w:rPr>
-          <w:rStyle w:val="SubtleEmphasis"/>
-          <w:rFonts w:ascii="Arial" w:hAnsi="Arial" w:cs="Arial"/>
-        </w:rPr>
-        <w:tab/>
-        <w:t>1</w:t>
-      </w:r>
-      <w:r>
-        <w:rPr>
-          <w:rStyle w:val="SubtleEmphasis"/>
-          <w:rFonts w:ascii="Arial" w:hAnsi="Arial" w:cs="Arial"/>
-        </w:rPr>
-        <w:t>5</w:t>
-      </w:r>
-    </w:p>
-    <w:p>
-      <w:pPr>
-        <w:rPr>
-          <w:rStyle w:val="SubtleEmphasis"/>
-          <w:rFonts w:ascii="Arial" w:hAnsi="Arial" w:cs="Arial"/>
-        </w:rPr>
-      </w:pPr>
-      <w:r>
-        <w:rPr>
-          <w:rStyle w:val="SubtleEmphasis"/>
-          <w:rFonts w:ascii="Arial" w:hAnsi="Arial" w:cs="Arial"/>
-        </w:rPr>
-        <w:t>Synaptic Resource Renormalization</w:t>
-      </w:r>
-      <w:r>
-        <w:rPr>
-          <w:rStyle w:val="SubtleEmphasis"/>
-          <w:rFonts w:ascii="Arial" w:hAnsi="Arial" w:cs="Arial"/>
-        </w:rPr>
-        <w:t xml:space="preserve"> </w:t>
-      </w:r>
-      <w:r>
-        <w:rPr>
-          <w:rStyle w:val="SubtleEmphasis"/>
-          <w:rFonts w:ascii="Arial" w:hAnsi="Arial" w:cs="Arial"/>
-        </w:rPr>
-        <w:t>………………</w:t>
-      </w:r>
-      <w:r>
-        <w:rPr>
-          <w:rStyle w:val="SubtleEmphasis"/>
-          <w:rFonts w:ascii="Arial" w:hAnsi="Arial" w:cs="Arial"/>
-        </w:rPr>
-        <w:t>.........................................................</w:t>
-      </w:r>
-      <w:r>
-        <w:rPr>
-          <w:rStyle w:val="SubtleEmphasis"/>
-          <w:rFonts w:ascii="Arial" w:hAnsi="Arial" w:cs="Arial"/>
-        </w:rPr>
-        <w:tab/>
-        <w:t>1</w:t>
-      </w:r>
-      <w:r>
-        <w:rPr>
-          <w:rStyle w:val="SubtleEmphasis"/>
-          <w:rFonts w:ascii="Arial" w:hAnsi="Arial" w:cs="Arial"/>
-        </w:rPr>
-        <w:t>5</w:t>
-      </w:r>
-    </w:p>
-    <w:p>
-      <w:pPr>
-        <w:rPr>
-          <w:rStyle w:val="SubtleEmphasis"/>
-          <w:rFonts w:ascii="Arial" w:hAnsi="Arial" w:cs="Arial"/>
-        </w:rPr>
-      </w:pPr>
-      <w:r>
-        <w:rPr>
-          <w:rStyle w:val="SubtleEmphasis"/>
-          <w:rFonts w:ascii="Arial" w:hAnsi="Arial" w:cs="Arial"/>
-        </w:rPr>
-        <w:t>Neuron Stability</w:t>
-      </w:r>
-      <w:r>
-        <w:rPr>
-          <w:rStyle w:val="SubtleEmphasis"/>
-          <w:rFonts w:ascii="Arial" w:hAnsi="Arial" w:cs="Arial"/>
-        </w:rPr>
-        <w:t xml:space="preserve"> </w:t>
-      </w:r>
-      <w:r>
-        <w:rPr>
-          <w:rStyle w:val="SubtleEmphasis"/>
-          <w:rFonts w:ascii="Arial" w:hAnsi="Arial" w:cs="Arial"/>
-        </w:rPr>
-        <w:t>………………………………………</w:t>
-      </w:r>
-      <w:r>
-        <w:rPr>
-          <w:rStyle w:val="SubtleEmphasis"/>
-          <w:rFonts w:ascii="Arial" w:hAnsi="Arial" w:cs="Arial"/>
-        </w:rPr>
-        <w:t>.........................................................</w:t>
-      </w:r>
-      <w:r>
-        <w:rPr>
-          <w:rStyle w:val="SubtleEmphasis"/>
-          <w:rFonts w:ascii="Arial" w:hAnsi="Arial" w:cs="Arial"/>
-        </w:rPr>
-        <w:tab/>
-        <w:t>1</w:t>
-      </w:r>
-      <w:r>
-        <w:rPr>
-          <w:rStyle w:val="SubtleEmphasis"/>
-          <w:rFonts w:ascii="Arial" w:hAnsi="Arial" w:cs="Arial"/>
-        </w:rPr>
-        <w:t>6</w:t>
-      </w:r>
-    </w:p>
-    <w:p>
-      <w:pPr>
-        <w:rPr>
-          <w:rStyle w:val="IntenseEmphasis"/>
-          <w:rFonts w:ascii="Arial" w:hAnsi="Arial" w:cs="Arial"/>
-        </w:rPr>
-      </w:pPr>
-      <w:r>
-        <w:rPr>
-          <w:rStyle w:val="IntenseEmphasis"/>
-          <w:rFonts w:ascii="Arial" w:hAnsi="Arial" w:cs="Arial"/>
-        </w:rPr>
-        <w:t>Network Structure Description</w:t>
-      </w:r>
-      <w:r>
-        <w:rPr>
-          <w:rStyle w:val="IntenseEmphasis"/>
-          <w:rFonts w:ascii="Arial" w:hAnsi="Arial" w:cs="Arial"/>
-        </w:rPr>
-        <w:t xml:space="preserve"> </w:t>
-      </w:r>
-      <w:proofErr w:type="gramStart"/>
-      <w:r>
-        <w:rPr>
-          <w:rStyle w:val="IntenseEmphasis"/>
-          <w:rFonts w:ascii="Arial" w:hAnsi="Arial" w:cs="Arial"/>
-        </w:rPr>
-        <w:t>…..</w:t>
-      </w:r>
-      <w:proofErr w:type="gramEnd"/>
-      <w:r>
-        <w:rPr>
-          <w:rStyle w:val="IntenseEmphasis"/>
-          <w:rFonts w:ascii="Arial" w:hAnsi="Arial" w:cs="Arial"/>
-        </w:rPr>
-        <w:t>……………………………………………………….</w:t>
-      </w:r>
-      <w:r>
-        <w:rPr>
-          <w:rStyle w:val="IntenseEmphasis"/>
-          <w:rFonts w:ascii="Arial" w:hAnsi="Arial" w:cs="Arial"/>
-        </w:rPr>
-        <w:tab/>
-        <w:t>1</w:t>
-      </w:r>
-      <w:r>
-        <w:rPr>
-          <w:rStyle w:val="IntenseEmphasis"/>
-          <w:rFonts w:ascii="Arial" w:hAnsi="Arial" w:cs="Arial"/>
-        </w:rPr>
-        <w:t>7</w:t>
-      </w:r>
-    </w:p>
-    <w:p>
-      <w:pPr>
-        <w:rPr>
-          <w:rStyle w:val="SubtleEmphasis"/>
-          <w:rFonts w:ascii="Arial" w:hAnsi="Arial" w:cs="Arial"/>
-          <w:lang w:val="ru-RU"/>
-        </w:rPr>
-      </w:pPr>
-      <w:r>
-        <w:rPr>
-          <w:rStyle w:val="SubtleEmphasis"/>
-          <w:rFonts w:ascii="Arial" w:hAnsi="Arial" w:cs="Arial"/>
-        </w:rPr>
-        <w:t>Overall Structure of NNC Files</w:t>
-      </w:r>
-      <w:r>
-        <w:rPr>
-          <w:rStyle w:val="SubtleEmphasis"/>
-          <w:rFonts w:ascii="Arial" w:hAnsi="Arial" w:cs="Arial"/>
-        </w:rPr>
-        <w:t xml:space="preserve"> …………………………………………..</w:t>
-      </w:r>
-      <w:r>
-        <w:rPr>
-          <w:rStyle w:val="SubtleEmphasis"/>
-          <w:rFonts w:ascii="Arial" w:hAnsi="Arial" w:cs="Arial"/>
-        </w:rPr>
-        <w:t>.............................</w:t>
-      </w:r>
-      <w:r>
-        <w:rPr>
-          <w:rStyle w:val="SubtleEmphasis"/>
-          <w:rFonts w:ascii="Arial" w:hAnsi="Arial" w:cs="Arial"/>
-        </w:rPr>
-        <w:tab/>
-      </w:r>
-      <w:r>
-        <w:rPr>
-          <w:rStyle w:val="SubtleEmphasis"/>
-          <w:rFonts w:ascii="Arial" w:hAnsi="Arial" w:cs="Arial"/>
-          <w:lang w:val="ru-RU"/>
-        </w:rPr>
-        <w:t>1</w:t>
-      </w:r>
-      <w:r>
-        <w:rPr>
-          <w:rStyle w:val="SubtleEmphasis"/>
-          <w:rFonts w:ascii="Arial" w:hAnsi="Arial" w:cs="Arial"/>
-          <w:lang w:val="ru-RU"/>
-        </w:rPr>
-        <w:t>7</w:t>
-      </w:r>
-    </w:p>
-    <w:p>
-      <w:pPr>
-        <w:rPr>
-          <w:rStyle w:val="SubtleEmphasis"/>
-          <w:rFonts w:ascii="Arial" w:hAnsi="Arial" w:cs="Arial"/>
-          <w:lang w:val="ru-RU"/>
-        </w:rPr>
-      </w:pPr>
-      <w:r>
-        <w:rPr>
-          <w:rStyle w:val="SubtleEmphasis"/>
-          <w:rFonts w:ascii="Arial" w:hAnsi="Arial" w:cs="Arial"/>
-          <w:lang w:val="ru-RU"/>
-        </w:rPr>
-        <w:lastRenderedPageBreak/>
-        <w:t xml:space="preserve">RECEPTORS – </w:t>
-      </w:r>
-      <w:proofErr w:type="spellStart"/>
-      <w:r>
-        <w:rPr>
-          <w:rStyle w:val="SubtleEmphasis"/>
-          <w:rFonts w:ascii="Arial" w:hAnsi="Arial" w:cs="Arial"/>
-          <w:lang w:val="ru-RU"/>
-        </w:rPr>
-        <w:t>Description</w:t>
-      </w:r>
-      <w:proofErr w:type="spellEnd"/>
-      <w:r>
-        <w:rPr>
-          <w:rStyle w:val="SubtleEmphasis"/>
-          <w:rFonts w:ascii="Arial" w:hAnsi="Arial" w:cs="Arial"/>
-          <w:lang w:val="ru-RU"/>
-        </w:rPr>
-        <w:t xml:space="preserve"> </w:t>
-      </w:r>
-      <w:proofErr w:type="spellStart"/>
-      <w:r>
-        <w:rPr>
-          <w:rStyle w:val="SubtleEmphasis"/>
-          <w:rFonts w:ascii="Arial" w:hAnsi="Arial" w:cs="Arial"/>
-          <w:lang w:val="ru-RU"/>
-        </w:rPr>
-        <w:t>of</w:t>
-      </w:r>
-      <w:proofErr w:type="spellEnd"/>
-      <w:r>
-        <w:rPr>
-          <w:rStyle w:val="SubtleEmphasis"/>
-          <w:rFonts w:ascii="Arial" w:hAnsi="Arial" w:cs="Arial"/>
-          <w:lang w:val="ru-RU"/>
-        </w:rPr>
-        <w:t xml:space="preserve"> </w:t>
-      </w:r>
-      <w:proofErr w:type="spellStart"/>
-      <w:r>
-        <w:rPr>
-          <w:rStyle w:val="SubtleEmphasis"/>
-          <w:rFonts w:ascii="Arial" w:hAnsi="Arial" w:cs="Arial"/>
-          <w:lang w:val="ru-RU"/>
-        </w:rPr>
-        <w:t>Input</w:t>
-      </w:r>
-      <w:proofErr w:type="spellEnd"/>
-      <w:r>
-        <w:rPr>
-          <w:rStyle w:val="SubtleEmphasis"/>
-          <w:rFonts w:ascii="Arial" w:hAnsi="Arial" w:cs="Arial"/>
-          <w:lang w:val="ru-RU"/>
-        </w:rPr>
-        <w:t xml:space="preserve"> </w:t>
-      </w:r>
-      <w:proofErr w:type="spellStart"/>
-      <w:r>
-        <w:rPr>
-          <w:rStyle w:val="SubtleEmphasis"/>
-          <w:rFonts w:ascii="Arial" w:hAnsi="Arial" w:cs="Arial"/>
-          <w:lang w:val="ru-RU"/>
-        </w:rPr>
-        <w:t>Nodes</w:t>
-      </w:r>
-      <w:proofErr w:type="spellEnd"/>
-      <w:r>
-        <w:rPr>
-          <w:rStyle w:val="SubtleEmphasis"/>
-          <w:rFonts w:ascii="Arial" w:hAnsi="Arial" w:cs="Arial"/>
-          <w:lang w:val="ru-RU"/>
-        </w:rPr>
-        <w:t xml:space="preserve"> ……………</w:t>
-      </w:r>
-      <w:proofErr w:type="gramStart"/>
-      <w:r>
-        <w:rPr>
-          <w:rStyle w:val="SubtleEmphasis"/>
-          <w:rFonts w:ascii="Arial" w:hAnsi="Arial" w:cs="Arial"/>
-          <w:lang w:val="ru-RU"/>
-        </w:rPr>
-        <w:t>…….</w:t>
-      </w:r>
-      <w:proofErr w:type="gramEnd"/>
-      <w:r>
-        <w:rPr>
-          <w:rStyle w:val="SubtleEmphasis"/>
-          <w:rFonts w:ascii="Arial" w:hAnsi="Arial" w:cs="Arial"/>
-          <w:lang w:val="ru-RU"/>
-        </w:rPr>
-        <w:t>………..</w:t>
-      </w:r>
-      <w:r>
-        <w:rPr>
-          <w:rStyle w:val="SubtleEmphasis"/>
-          <w:rFonts w:ascii="Arial" w:hAnsi="Arial" w:cs="Arial"/>
-          <w:lang w:val="ru-RU"/>
-        </w:rPr>
-        <w:t>.............................</w:t>
-      </w:r>
-      <w:r>
-        <w:rPr>
-          <w:rStyle w:val="SubtleEmphasis"/>
-          <w:rFonts w:ascii="Arial" w:hAnsi="Arial" w:cs="Arial"/>
-          <w:lang w:val="ru-RU"/>
         </w:rPr>
         <w:tab/>
       </w:r>
@@ -2131,7 +2017,13 @@
         <w:t xml:space="preserve"> (SNN)</w:t>
       </w:r>
       <w:r>
-        <w:t xml:space="preserve"> on CPU and GPU. For sake of maximum performance, it is written in the C++ and CUDA programming languages. At present, these exist versions for Windows and Linux. There are 3 </w:t>
+        <w:t xml:space="preserve"> on CPU and GPU. For sake of maximum performance, it is written in the C++ and CUDA programming languages. At present, the</w:t>
+      </w:r>
+      <w:r>
+        <w:t>r</w:t>
+      </w:r>
+      <w:r>
+        <w:t xml:space="preserve">e exist versions for Windows and Linux. There are 3 </w:t>
       </w:r>
       <w:r>
         <w:t>modes</w:t>
@@ -2170,7 +2062,35 @@
           <w:b/>
           <w:color w:val="FF0000"/>
         </w:rPr>
-        <w:t>In this regime, any programming is not needed.</w:t>
+        <w:t xml:space="preserve">In this regime, </w:t>
+      </w:r>
+      <w:r>
+        <w:rPr>
+          <w:b/>
+          <w:color w:val="FF0000"/>
+        </w:rPr>
+        <w:t>no</w:t>
+      </w:r>
+      <w:r>
+        <w:rPr>
+          <w:b/>
+          <w:color w:val="FF0000"/>
+        </w:rPr>
+        <w:t xml:space="preserve"> programming is</w:t>
+      </w:r>
+      <w:r>
+        <w:rPr>
+          <w:b/>
+          <w:color w:val="FF0000"/>
+        </w:rPr>
+        <w:t xml:space="preserve"> </w:t>
+      </w:r>
+      <w:r>
+        <w:rPr>
+          <w:b/>
+          <w:color w:val="FF0000"/>
+        </w:rPr>
+        <w:t>needed.</w:t>
       </w:r>
       <w:r>
         <w:t xml:space="preserve"> The network structure is defined in a special XML-based declarative language using one of the built-in models of neurons and synaptic plasticity and combining various standard neuron connectivity patterns. The present manual describes only this mode of </w:t>
@@ -2430,7 +2350,40 @@
       </w:r>
       <w:proofErr w:type="spellEnd"/>
       <w:r>
-        <w:t xml:space="preserve"> files related to one experiment series should be in one separate directory. The </w:t>
+        <w:t xml:space="preserve"> files related to one experiment series should be in one separate directory.</w:t>
+      </w:r>
+      <w:r>
+        <w:t xml:space="preserve"> </w:t>
+      </w:r>
+      <w:r>
+        <w:rPr>
+          <w:u w:val="single"/>
+        </w:rPr>
+        <w:t xml:space="preserve">The dynamic library </w:t>
+      </w:r>
+      <w:proofErr w:type="spellStart"/>
+      <w:r>
+        <w:rPr>
+          <w:rFonts w:ascii="Courier New" w:hAnsi="Courier New" w:cs="Courier New"/>
+          <w:u w:val="single"/>
+        </w:rPr>
+        <w:t>fromFile</w:t>
+      </w:r>
+      <w:proofErr w:type="spellEnd"/>
+      <w:r>
+        <w:rPr>
+          <w:u w:val="single"/>
+        </w:rPr>
+        <w:t xml:space="preserve"> from the distribution packag</w:t>
+      </w:r>
+      <w:r>
+        <w:rPr>
+          <w:u w:val="single"/>
+        </w:rPr>
+        <w:t>e should be copied to this directory.</w:t>
+      </w:r>
+      <w:r>
+        <w:t xml:space="preserve"> The </w:t>
       </w:r>
       <w:proofErr w:type="spellStart"/>
       <w:r>
@@ -2438,11 +2391,11 @@
       </w:r>
       <w:proofErr w:type="spellEnd"/>
       <w:r>
-        <w:t xml:space="preserve"> files contain SNN structure definition in XML language; the format of these definitions is described in the subsequent sections of this manual. The </w:t>
+        <w:t xml:space="preserve"> files contain SNN structure definition in XML </w:t>
       </w:r>
       <w:r>
         <w:lastRenderedPageBreak/>
-        <w:t xml:space="preserve">emulation is performed by executable files </w:t>
+        <w:t xml:space="preserve">language; the format of these definitions is described in the subsequent sections of this manual. The emulation is performed by executable files </w:t>
       </w:r>
       <w:proofErr w:type="spellStart"/>
       <w:r>
@@ -2547,7 +2500,16 @@
       </w:r>
       <w:proofErr w:type="spellEnd"/>
       <w:r>
-        <w:t>. We recommend running the emulator from the Workplace sub-directory. It can be done by the command line</w:t>
+        <w:t xml:space="preserve">. We recommend running the emulator from the </w:t>
+      </w:r>
+      <w:r>
+        <w:rPr>
+          <w:rFonts w:ascii="Courier New" w:hAnsi="Courier New" w:cs="Courier New"/>
+        </w:rPr>
+        <w:t>Workplace</w:t>
+      </w:r>
+      <w:r>
+        <w:t xml:space="preserve"> sub-directory. It can be done by the command line</w:t>
       </w:r>
     </w:p>
     <w:p>
@@ -2761,7 +2723,17 @@
         <w:t>R</w:t>
       </w:r>
       <w:r>
-        <w:t>) and input node count (10 – in our case). Input spike sources are implemented as dynamic libraries. Details of the implementation are described in the node Implementation. The present manual covers only one input spike source type –</w:t>
+        <w:t xml:space="preserve">) and input node count (10 – in our case). Input spike sources are implemented as dynamic libraries. Details of the implementation are described in the node </w:t>
+      </w:r>
+      <w:r>
+        <w:rPr>
+          <w:rFonts w:ascii="Courier New" w:hAnsi="Courier New" w:cs="Courier New"/>
+          <w:color w:val="0070C0"/>
+        </w:rPr>
+        <w:t>Implementation</w:t>
+      </w:r>
+      <w:r>
+        <w:t>. The present manual covers only one input spike source type –</w:t>
       </w:r>
       <w:r>
         <w:rPr>
@@ -3003,7 +2975,11 @@
         <w:t xml:space="preserve">, </w:t>
       </w:r>
       <w:r>
-        <w:t>but they are used to describe network parts implemented by separate dynamic libraries</w:t>
+        <w:t xml:space="preserve">but they are used to describe network parts </w:t>
+      </w:r>
+      <w:r>
+        <w:lastRenderedPageBreak/>
+        <w:t>implemented by separate dynamic libraries</w:t>
       </w:r>
       <w:r>
         <w:t xml:space="preserve"> – this feature is not covered by the present manual.</w:t>
@@ -3025,7 +3001,6 @@
           <w:rFonts w:ascii="Courier New" w:hAnsi="Courier New" w:cs="Courier New"/>
           <w:color w:val="0070C0"/>
         </w:rPr>
-        <w:lastRenderedPageBreak/>
         <w:t>Sections</w:t>
       </w:r>
       <w:r>
@@ -3351,7 +3326,11 @@
         <w:t xml:space="preserve"> </w:t>
       </w:r>
       <w:r>
-        <w:t xml:space="preserve">Of course, this mechanism works only in the networks with certain characteristics of their neurons and connectivity. </w:t>
+        <w:t xml:space="preserve">Of course, this mechanism </w:t>
+      </w:r>
+      <w:r>
+        <w:lastRenderedPageBreak/>
+        <w:t xml:space="preserve">works only in the networks with certain characteristics of their neurons and connectivity. </w:t>
       </w:r>
       <w:r>
         <w:t xml:space="preserve">It makes exploration of properties of such chaotic networks important. </w:t>
@@ -3359,7 +3338,6 @@
     </w:p>
     <w:p>
       <w:r>
-        <w:lastRenderedPageBreak/>
         <w:t>In this tutorial, the chaotic SNN</w:t>
       </w:r>
       <w:r>
@@ -3767,7 +3745,12 @@
     </w:p>
     <w:p>
       <w:r>
-        <w:t>We see that the E population demonstrates non-trivial rhythmic behavior with the frequency about 20 Hz.</w:t>
+        <w:t>We see that the E population demonstrates non-trivial rh</w:t>
+      </w:r>
+      <w:bookmarkStart w:id="0" w:name="_GoBack"/>
+      <w:bookmarkEnd w:id="0"/>
+      <w:r>
+        <w:t>ythmic behavior with the frequency about 20 Hz.</w:t>
       </w:r>
     </w:p>
     <w:p>
@@ -14400,36 +14383,24 @@
         <w:t>, the input spike sources can be also randomized. If</w:t>
       </w:r>
       <w:r>
-        <w:rPr>
-          <w:lang w:val="ru-RU"/>
-        </w:rPr>
         <w:t xml:space="preserve"> </w:t>
       </w:r>
       <w:r>
         <w:t>Seed</w:t>
       </w:r>
       <w:r>
-        <w:rPr>
-          <w:lang w:val="ru-RU"/>
-        </w:rPr>
         <w:t xml:space="preserve"> </w:t>
       </w:r>
       <w:r>
         <w:t>is</w:t>
       </w:r>
       <w:r>
-        <w:rPr>
-          <w:lang w:val="ru-RU"/>
-        </w:rPr>
         <w:t xml:space="preserve"> </w:t>
       </w:r>
       <w:r>
         <w:t>specified</w:t>
       </w:r>
       <w:r>
-        <w:rPr>
-          <w:lang w:val="ru-RU"/>
-        </w:rPr>
         <w:t>,</w:t>
       </w:r>
       <w:r>
@@ -14680,8 +14651,6 @@
           </wp:inline>
         </w:drawing>
       </w:r>
-      <w:bookmarkStart w:id="0" w:name="_GoBack"/>
-      <w:bookmarkEnd w:id="0"/>
     </w:p>
     <w:sectPr>
       <w:headerReference w:type="even" r:id="rId28"/>
@@ -15041,7 +15010,7 @@
         <w:noProof/>
         <w:lang w:val="ru-RU"/>
       </w:rPr>
-      <w:t>NETWORK STRUCTURE DESCRIPTION</w:t>
+      <w:t>SYNAPTIC PLASTICITY RULES</w:t>
     </w:r>
     <w:r>
       <w:rPr>
@@ -15085,7 +15054,7 @@
         <w:noProof/>
         <w:lang w:val="ru-RU"/>
       </w:rPr>
-      <w:t>EMULATOR COMMAND LINE ARGUMENTS</w:t>
+      <w:t>SYNAPTIC PLASTICITY RULES</w:t>
     </w:r>
     <w:r>
       <w:rPr>
@@ -17234,6 +17203,7 @@
     <w:lsdException w:name="HTML Sample" w:semiHidden="1" w:unhideWhenUsed="1"/>
     <w:lsdException w:name="HTML Typewriter" w:semiHidden="1" w:unhideWhenUsed="1"/>
     <w:lsdException w:name="HTML Variable" w:semiHidden="1" w:unhideWhenUsed="1"/>
+    <w:lsdException w:name="Normal Table" w:semiHidden="1" w:unhideWhenUsed="1"/>
     <w:lsdException w:name="annotation subject" w:semiHidden="1" w:unhideWhenUsed="1"/>
     <w:lsdException w:name="No List" w:semiHidden="1" w:unhideWhenUsed="1"/>
     <w:lsdException w:name="Outline List 1" w:semiHidden="1" w:unhideWhenUsed="1"/>
@@ -17277,8 +17247,10 @@
     <w:lsdException w:name="Table Elegant" w:semiHidden="1" w:unhideWhenUsed="1"/>
     <w:lsdException w:name="Table Professional" w:semiHidden="1" w:unhideWhenUsed="1"/>
     <w:lsdException w:name="Table Subtle 1" w:semiHidden="1" w:unhideWhenUsed="1"/>
+    <w:lsdException w:name="Table Subtle 2" w:semiHidden="1" w:unhideWhenUsed="1"/>
     <w:lsdException w:name="Table Web 1" w:semiHidden="1" w:unhideWhenUsed="1"/>
     <w:lsdException w:name="Table Web 2" w:semiHidden="1" w:unhideWhenUsed="1"/>
+    <w:lsdException w:name="Table Web 3" w:semiHidden="1" w:unhideWhenUsed="1"/>
     <w:lsdException w:name="Balloon Text" w:semiHidden="1" w:unhideWhenUsed="1"/>
     <w:lsdException w:name="Table Grid" w:uiPriority="1"/>
     <w:lsdException w:name="Table Theme" w:semiHidden="1" w:unhideWhenUsed="1"/>
@@ -18967,7 +18939,7 @@
 </file>
 
 <file path=customXml/itemProps4.xml><?xml version="1.0" encoding="utf-8"?>
-<ds:datastoreItem xmlns:ds="http://schemas.openxmlformats.org/officeDocument/2006/customXml" ds:itemID="{69B09B6B-09FC-493F-B816-EB739A1CB3C3}">
+<ds:datastoreItem xmlns:ds="http://schemas.openxmlformats.org/officeDocument/2006/customXml" ds:itemID="{3A2C3841-3B29-4F8E-8C45-AF5441DE150A}">
   <ds:schemaRefs>
     <ds:schemaRef ds:uri="http://schemas.openxmlformats.org/officeDocument/2006/bibliography"/>
   </ds:schemaRefs>

</xml_diff>